<commit_message>
Update data files and scripts
- Updated Disruption Index data
- Daily brief dashboard updates
- Parabolic backtest improvements
- Added parabolic optimizer script

🤖 Generated with [Claude Code](https://claude.com/claude-code)

Co-Authored-By: Claude Opus 4.5 <noreply@anthropic.com>
</commit_message>
<xml_diff>
--- a/output/AAPL_claude_summary.docx
+++ b/output/AAPL_claude_summary.docx
@@ -84,7 +84,7 @@
         <w:rPr>
           <w:b/>
         </w:rPr>
-        <w:t>Analysis Date: 2025-12-15 17:54:51</w:t>
+        <w:t>Analysis Date: 2026-01-30 17:41:55</w:t>
       </w:r>
     </w:p>
     <w:p/>
@@ -108,7 +108,7 @@
           <w:color w:val="0066CC"/>
           <w:sz w:val="24"/>
         </w:rPr>
-        <w:t>1. Q4 2025 - 2025-10-30 00:00:00 (7,851 words)</w:t>
+        <w:t>1. Q1 2026 - 2026-01-29 17:00:00 (8,449 words)</w:t>
       </w:r>
     </w:p>
     <w:p>
@@ -118,41 +118,13 @@
           <w:color w:val="0066CC"/>
           <w:sz w:val="24"/>
         </w:rPr>
-        <w:t>2. Q3 2025 - 2025-07-31 17:00:00 (8,001 words)</w:t>
-      </w:r>
-    </w:p>
-    <w:p>
-      <w:r>
-        <w:rPr>
-          <w:b/>
-          <w:color w:val="0066CC"/>
-          <w:sz w:val="24"/>
-        </w:rPr>
-        <w:t>3. Q2 2025 - 2025-05-01 19:13:00 (8,024 words)</w:t>
-      </w:r>
-    </w:p>
-    <w:p>
-      <w:r>
-        <w:rPr>
-          <w:b/>
-          <w:color w:val="0066CC"/>
-          <w:sz w:val="24"/>
-        </w:rPr>
-        <w:t>4. Q1 2025 - 2025-01-30 17:00:00 (7,890 words)</w:t>
+        <w:t>2. Q4 2025 - 2025-10-30 00:00:00 (7,851 words)</w:t>
       </w:r>
     </w:p>
     <w:p/>
     <w:p>
-      <w:pPr>
-        <w:pStyle w:val="Heading1"/>
-      </w:pPr>
       <w:r>
-        <w:rPr>
-          <w:b/>
-          <w:color w:val="003366"/>
-          <w:sz w:val="28"/>
-        </w:rPr>
-        <w:t># APPLE INC. (AAPL) - INVESTMENT ANALYSIS: Q4 2025 TO Q1 2025</w:t>
+        <w:t># Apple Inc. (AAPL) Earnings Analysis: Q4 2025 vs Q1 2026</w:t>
       </w:r>
     </w:p>
     <w:p/>
@@ -163,49 +135,7 @@
           <w:color w:val="003366"/>
           <w:sz w:val="24"/>
         </w:rPr>
-        <w:t>1. GUIDANCE CHANGES (CRITICAL)</w:t>
-      </w:r>
-    </w:p>
-    <w:p/>
-    <w:p>
-      <w:r>
-        <w:rPr>
-          <w:b/>
-          <w:sz w:val="22"/>
-        </w:rPr>
-        <w:t>Revenue Guidance Trajectory:</w:t>
-      </w:r>
-    </w:p>
-    <w:p>
-      <w:pPr>
-        <w:pStyle w:val="ListBullet"/>
-      </w:pPr>
-      <w:r>
-        <w:t>**Q1 2025**: Mid-single digits growth expected for Q2</w:t>
-      </w:r>
-    </w:p>
-    <w:p>
-      <w:pPr>
-        <w:pStyle w:val="ListBullet"/>
-      </w:pPr>
-      <w:r>
-        <w:t>**Q2 2025**: Low-mid single digits growth for Q3</w:t>
-      </w:r>
-    </w:p>
-    <w:p>
-      <w:pPr>
-        <w:pStyle w:val="ListBullet"/>
-      </w:pPr>
-      <w:r>
-        <w:t>**Q3 2025**: Mid-high single digits growth for Q4</w:t>
-      </w:r>
-    </w:p>
-    <w:p>
-      <w:pPr>
-        <w:pStyle w:val="ListBullet"/>
-      </w:pPr>
-      <w:r>
-        <w:t>**Q4 2025**: **SIGNIFICANT ACCELERATION** - 10-12% growth expected for Q1 2026, calling it "best quarter ever"</w:t>
+        <w:t>GUIDANCE CHANGES (Critical)</w:t>
       </w:r>
     </w:p>
     <w:p/>
@@ -214,10 +144,39 @@
         <w:rPr>
           <w:b/>
         </w:rPr>
-        <w:t>🔺 MAJOR POSITIVE</w:t>
+        <w:t>Major Positive Revisions:</w:t>
       </w:r>
+    </w:p>
+    <w:p>
+      <w:pPr>
+        <w:pStyle w:val="ListBullet"/>
+      </w:pPr>
       <w:r>
-        <w:t>: Clear guidance acceleration from mid-single digits to double-digits represents the strongest forward guidance in this period.</w:t>
+        <w:t>**Q1 2026:** Revenue guidance raised to 13-16% YoY growth (vs typical 8-12% range)</w:t>
+      </w:r>
+    </w:p>
+    <w:p>
+      <w:pPr>
+        <w:pStyle w:val="ListBullet"/>
+      </w:pPr>
+      <w:r>
+        <w:t>**Margin Expansion:** Gross margin guidance maintained at 48-49% despite memory inflation headwinds</w:t>
+      </w:r>
+    </w:p>
+    <w:p>
+      <w:pPr>
+        <w:pStyle w:val="ListBullet"/>
+      </w:pPr>
+      <w:r>
+        <w:t>**iPhone Outlook:** Expecting "best iPhone quarter ever" in Q1 2026 vs more cautious Q4 2025 language</w:t>
+      </w:r>
+    </w:p>
+    <w:p>
+      <w:pPr>
+        <w:pStyle w:val="ListBullet"/>
+      </w:pPr>
+      <w:r>
+        <w:t>**Full-Year Confidence:** Q1 2026 guidance implies &gt;$140B quarterly revenue vs $102.5B in Q4 2025</w:t>
       </w:r>
     </w:p>
     <w:p/>
@@ -225,9 +184,8 @@
       <w:r>
         <w:rPr>
           <w:b/>
-          <w:sz w:val="22"/>
         </w:rPr>
-        <w:t>Margin Guidance:</w:t>
+        <w:t>Key Changes:</w:t>
       </w:r>
     </w:p>
     <w:p>
@@ -235,7 +193,7 @@
         <w:pStyle w:val="ListBullet"/>
       </w:pPr>
       <w:r>
-        <w:t>**Stable Range**: Gross margin guidance consistently 46-48% across quarters</w:t>
+        <w:t>Operating expenses increased to $18.4-18.7B (Q1 2026) vs $18.1-18.5B (Q4 2025), reflecting aggressive AI investment</w:t>
       </w:r>
     </w:p>
     <w:p>
@@ -243,17 +201,7 @@
         <w:pStyle w:val="ListBullet"/>
       </w:pPr>
       <w:r>
-        <w:t>**Q4 2025**: Guided 47-48% (above prior quarters), indicating improving mix/leverage</w:t>
-      </w:r>
-    </w:p>
-    <w:p/>
-    <w:p>
-      <w:r>
-        <w:rPr>
-          <w:b/>
-          <w:sz w:val="22"/>
-        </w:rPr>
-        <w:t>Capital Allocation:</w:t>
+        <w:t>Memory cost impact explicitly flagged for Q2 2026 - first time management highlighted this specific headwind</w:t>
       </w:r>
     </w:p>
     <w:p>
@@ -261,49 +209,7 @@
         <w:pStyle w:val="ListBullet"/>
       </w:pPr>
       <w:r>
-        <w:t>**Q2 2025**: Board authorized additional $100B share buyback, dividend raised 4% to $0.26</w:t>
-      </w:r>
-    </w:p>
-    <w:p>
-      <w:pPr>
-        <w:pStyle w:val="ListBullet"/>
-      </w:pPr>
-      <w:r>
-        <w:t>**Consistent**: $20-25B quarterly buybacks maintained throughout period</w:t>
-      </w:r>
-    </w:p>
-    <w:p/>
-    <w:p>
-      <w:r>
-        <w:rPr>
-          <w:b/>
-          <w:sz w:val="22"/>
-        </w:rPr>
-        <w:t>Segment-Specific Changes:</w:t>
-      </w:r>
-    </w:p>
-    <w:p>
-      <w:pPr>
-        <w:pStyle w:val="ListBullet"/>
-      </w:pPr>
-      <w:r>
-        <w:t>**Services**: Maintained double-digit growth expectations throughout</w:t>
-      </w:r>
-    </w:p>
-    <w:p>
-      <w:pPr>
-        <w:pStyle w:val="ListBullet"/>
-      </w:pPr>
-      <w:r>
-        <w:t>**iPhone**: Q4 guidance calls for "best iPhone quarter ever" with double-digit growth</w:t>
-      </w:r>
-    </w:p>
-    <w:p>
-      <w:pPr>
-        <w:pStyle w:val="ListBullet"/>
-      </w:pPr>
-      <w:r>
-        <w:t>**Mac**: Acknowledged difficult compares in Q4 due to prior year launches</w:t>
+        <w:t>Tariff assumptions now baked into guidance ($1.4B impact vs $1.1B in Q4)</w:t>
       </w:r>
     </w:p>
     <w:p/>
@@ -314,7 +220,7 @@
           <w:color w:val="003366"/>
           <w:sz w:val="24"/>
         </w:rPr>
-        <w:t>2. MANAGEMENT &amp; LEADERSHIP</w:t>
+        <w:t>MANAGEMENT &amp; LEADERSHIP</w:t>
       </w:r>
     </w:p>
     <w:p/>
@@ -322,59 +228,33 @@
       <w:r>
         <w:rPr>
           <w:b/>
-          <w:sz w:val="22"/>
         </w:rPr>
-        <w:t>Leadership Stability:</w:t>
+        <w:t>Consistency in Leadership:</w:t>
+      </w:r>
+      <w:r>
+        <w:t xml:space="preserve"> Same executive team (Tim Cook CEO, Kevan Parekh CFO) with no changes</w:t>
       </w:r>
     </w:p>
-    <w:p>
-      <w:pPr>
-        <w:pStyle w:val="ListBullet"/>
-      </w:pPr>
-      <w:r>
-        <w:t>**Tim Cook (CEO)** and **Kevan Parekh (CFO)** consistent throughout all calls</w:t>
-      </w:r>
-    </w:p>
-    <w:p>
-      <w:pPr>
-        <w:pStyle w:val="ListBullet"/>
-      </w:pPr>
-      <w:r>
-        <w:t>**No executive changes** mentioned across the four quarters</w:t>
-      </w:r>
-    </w:p>
-    <w:p>
-      <w:pPr>
-        <w:pStyle w:val="ListBullet"/>
-      </w:pPr>
-      <w:r>
-        <w:t>**Stable presentation format** with same IR director (Suhasini Chandramouli)</w:t>
-      </w:r>
-    </w:p>
-    <w:p/>
     <w:p>
       <w:r>
         <w:rPr>
           <w:b/>
-          <w:sz w:val="22"/>
         </w:rPr>
-        <w:t>Strategic Messaging Evolution:</w:t>
+        <w:t>Strategic Messaging Shift:</w:t>
+      </w:r>
+      <w:r>
+        <w:t xml:space="preserve"> Much more aggressive AI positioning in Q1 2026, including surprise Google partnership announcement</w:t>
       </w:r>
     </w:p>
     <w:p>
-      <w:pPr>
-        <w:pStyle w:val="ListBullet"/>
-      </w:pPr>
       <w:r>
-        <w:t>**Q1-Q2**: Focus on AI foundation building, supply chain diversification</w:t>
+        <w:rPr>
+          <w:b/>
+        </w:rPr>
+        <w:t>Presentation Style:</w:t>
       </w:r>
-    </w:p>
-    <w:p>
-      <w:pPr>
-        <w:pStyle w:val="ListBullet"/>
-      </w:pPr>
       <w:r>
-        <w:t>**Q3-Q4**: **SHIFT TO CONFIDENCE** - Aggressive AI investment messaging, execution focus</w:t>
+        <w:t xml:space="preserve"> Cook notably more confident and expansive in Q1 2026 responses vs more measured Q4 2025 tone</w:t>
       </w:r>
     </w:p>
     <w:p/>
@@ -385,17 +265,7 @@
           <w:color w:val="003366"/>
           <w:sz w:val="24"/>
         </w:rPr>
-        <w:t>3. TONE ANALYSIS (VERY IMPORTANT)</w:t>
-      </w:r>
-    </w:p>
-    <w:p/>
-    <w:p>
-      <w:r>
-        <w:rPr>
-          <w:b/>
-          <w:sz w:val="22"/>
-        </w:rPr>
-        <w:t>Overall Trajectory: **INCREASINGLY BULLISH**</w:t>
+        <w:t>TONE ANALYSIS (Very Important)</w:t>
       </w:r>
     </w:p>
     <w:p/>
@@ -404,10 +274,7 @@
         <w:rPr>
           <w:b/>
         </w:rPr>
-        <w:t>Q1 2025</w:t>
-      </w:r>
-      <w:r>
-        <w:t xml:space="preserve"> (Cautious Optimism):</w:t>
+        <w:t>Q1 2026 - Dramatically More Bullish:</w:t>
       </w:r>
     </w:p>
     <w:p>
@@ -415,7 +282,7 @@
         <w:pStyle w:val="ListBullet"/>
       </w:pPr>
       <w:r>
-        <w:t>Measured language around AI rollout</w:t>
+        <w:t>Cook used superlatives extensively: "staggering demand," "fantastic quarter," "strongest iPhone lineup ever"</w:t>
       </w:r>
     </w:p>
     <w:p>
@@ -423,7 +290,7 @@
         <w:pStyle w:val="ListBullet"/>
       </w:pPr>
       <w:r>
-        <w:t>Hedging on China recovery</w:t>
+        <w:t>Confident language: "exceeding our expectations," "could not be more happy"</w:t>
       </w:r>
     </w:p>
     <w:p>
@@ -431,7 +298,7 @@
         <w:pStyle w:val="ListBullet"/>
       </w:pPr>
       <w:r>
-        <w:t>Conservative on tariff impacts</w:t>
+        <w:t>Forward-looking optimism: "best work is yet to come"</w:t>
       </w:r>
     </w:p>
     <w:p/>
@@ -440,10 +307,7 @@
         <w:rPr>
           <w:b/>
         </w:rPr>
-        <w:t>Q2 2025</w:t>
-      </w:r>
-      <w:r>
-        <w:t xml:space="preserve"> (Building Confidence):</w:t>
+        <w:t>Q4 2025 - Cautiously Optimistic:</w:t>
       </w:r>
     </w:p>
     <w:p>
@@ -451,7 +315,7 @@
         <w:pStyle w:val="ListBullet"/>
       </w:pPr>
       <w:r>
-        <w:t>More assertive on AI strategy</w:t>
+        <w:t>More measured language: "pleased with results," "strong performance"</w:t>
       </w:r>
     </w:p>
     <w:p>
@@ -459,7 +323,7 @@
         <w:pStyle w:val="ListBullet"/>
       </w:pPr>
       <w:r>
-        <w:t>Increased investment messaging</w:t>
+        <w:t>Hedged on constraints: "working very hard," "too early to call"</w:t>
       </w:r>
     </w:p>
     <w:p>
@@ -467,7 +331,7 @@
         <w:pStyle w:val="ListBullet"/>
       </w:pPr>
       <w:r>
-        <w:t>Supply chain optimization focus</w:t>
+        <w:t>Less effusive about product reception</w:t>
       </w:r>
     </w:p>
     <w:p/>
@@ -476,104 +340,10 @@
         <w:rPr>
           <w:b/>
         </w:rPr>
-        <w:t>Q3 2025</w:t>
+        <w:t>Key Shift:</w:t>
       </w:r>
       <w:r>
-        <w:t xml:space="preserve"> (Accelerating Confidence):</w:t>
-      </w:r>
-    </w:p>
-    <w:p>
-      <w:pPr>
-        <w:pStyle w:val="ListBullet"/>
-      </w:pPr>
-      <w:r>
-        <w:t>"Significantly growing our investments"</w:t>
-      </w:r>
-    </w:p>
-    <w:p>
-      <w:pPr>
-        <w:pStyle w:val="ListBullet"/>
-      </w:pPr>
-      <w:r>
-        <w:t>"Incredible excitement" language increases</w:t>
-      </w:r>
-    </w:p>
-    <w:p>
-      <w:pPr>
-        <w:pStyle w:val="ListBullet"/>
-      </w:pPr>
-      <w:r>
-        <w:t>Revenue guidance acceleration</w:t>
-      </w:r>
-    </w:p>
-    <w:p/>
-    <w:p>
-      <w:r>
-        <w:rPr>
-          <w:b/>
-        </w:rPr>
-        <w:t>Q4 2025</w:t>
-      </w:r>
-      <w:r>
-        <w:t xml:space="preserve"> (Peak Bullish):</w:t>
-      </w:r>
-    </w:p>
-    <w:p>
-      <w:pPr>
-        <w:pStyle w:val="ListBullet"/>
-      </w:pPr>
-      <w:r>
-        <w:t>**"Extraordinary year"**, **"best ever"**, **"incredible"** used repeatedly</w:t>
-      </w:r>
-    </w:p>
-    <w:p>
-      <w:pPr>
-        <w:pStyle w:val="ListBullet"/>
-      </w:pPr>
-      <w:r>
-        <w:t>**"Couldn't be more excited"** - strongest language in the series</w:t>
-      </w:r>
-    </w:p>
-    <w:p>
-      <w:pPr>
-        <w:pStyle w:val="ListBullet"/>
-      </w:pPr>
-      <w:r>
-        <w:t>**"Strongest iPhone lineup ever"**</w:t>
-      </w:r>
-    </w:p>
-    <w:p>
-      <w:pPr>
-        <w:pStyle w:val="ListBullet"/>
-      </w:pPr>
-      <w:r>
-        <w:t>Confident supply constraint acknowledgment (demand exceeding supply)</w:t>
-      </w:r>
-    </w:p>
-    <w:p/>
-    <w:p>
-      <w:r>
-        <w:rPr>
-          <w:b/>
-          <w:sz w:val="22"/>
-        </w:rPr>
-        <w:t>Hedging Language Reduction:</w:t>
-      </w:r>
-    </w:p>
-    <w:p>
-      <w:pPr>
-        <w:pStyle w:val="ListBullet"/>
-      </w:pPr>
-      <w:r>
-        <w:t>Early calls: "uncertain", "monitoring", "assuming rates don't change"</w:t>
-      </w:r>
-    </w:p>
-    <w:p>
-      <w:pPr>
-        <w:pStyle w:val="ListBullet"/>
-      </w:pPr>
-      <w:r>
-        <w:t>Later calls: Definitive statements, growth projections, investment commitments</w:t>
+        <w:t xml:space="preserve"> Management tone became significantly more bullish between quarters, suggesting genuine surprise at demand strength</w:t>
       </w:r>
     </w:p>
     <w:p/>
@@ -584,7 +354,7 @@
           <w:color w:val="003366"/>
           <w:sz w:val="24"/>
         </w:rPr>
-        <w:t>4. POSITIVE HIGHLIGHTS</w:t>
+        <w:t>POSITIVE HIGHLIGHTS</w:t>
       </w:r>
     </w:p>
     <w:p/>
@@ -592,9 +362,8 @@
       <w:r>
         <w:rPr>
           <w:b/>
-          <w:sz w:val="22"/>
         </w:rPr>
-        <w:t>Major Wins:</w:t>
+        <w:t>Outstanding Financial Performance:</w:t>
       </w:r>
     </w:p>
     <w:p>
@@ -602,7 +371,7 @@
         <w:pStyle w:val="ListBullet"/>
       </w:pPr>
       <w:r>
-        <w:t>**Record Fiscal 2025**: $416B revenue (all-time high)</w:t>
+        <w:t>Q1 2026 revenue of $143.8B (+16% YoY) vs Q4 2025 $102.5B (+8% YoY)</w:t>
       </w:r>
     </w:p>
     <w:p>
@@ -610,7 +379,7 @@
         <w:pStyle w:val="ListBullet"/>
       </w:pPr>
       <w:r>
-        <w:t>**iPhone Records**: Q4 set September quarter record at $49B (+6% YoY)</w:t>
+        <w:t>iPhone revenue surge: $85.3B (+23% YoY) in Q1 vs $49B (+6% YoY) in Q4</w:t>
       </w:r>
     </w:p>
     <w:p>
@@ -618,7 +387,7 @@
         <w:pStyle w:val="ListBullet"/>
       </w:pPr>
       <w:r>
-        <w:t>**Services Milestone**: Surpassed $100B annually for first time</w:t>
+        <w:t>Services acceleration: 14% growth maintained with $30B record</w:t>
       </w:r>
     </w:p>
     <w:p>
@@ -626,7 +395,16 @@
         <w:pStyle w:val="ListBullet"/>
       </w:pPr>
       <w:r>
-        <w:t>**AI Momentum**: Clear evidence Apple Intelligence driving iPhone upgrades in available markets</w:t>
+        <w:t>Margin expansion: 48.2% gross margin vs 47.2% in Q4</w:t>
+      </w:r>
+    </w:p>
+    <w:p/>
+    <w:p>
+      <w:r>
+        <w:rPr>
+          <w:b/>
+        </w:rPr>
+        <w:t>Product Cycle Strength:</w:t>
       </w:r>
     </w:p>
     <w:p>
@@ -634,7 +412,7 @@
         <w:pStyle w:val="ListBullet"/>
       </w:pPr>
       <w:r>
-        <w:t>**Supply Constraints**: Strong demand exceeding supply (positive demand signal)</w:t>
+        <w:t>China turnaround: +38% YoY growth in Q1 vs -4% in Q4</w:t>
       </w:r>
     </w:p>
     <w:p>
@@ -642,7 +420,7 @@
         <w:pStyle w:val="ListBullet"/>
       </w:pPr>
       <w:r>
-        <w:t>**China Recovery**: Expecting return to growth in Q1 2026</w:t>
+        <w:t>India momentum: Strong double-digit growth both quarters</w:t>
       </w:r>
     </w:p>
     <w:p>
@@ -650,17 +428,7 @@
         <w:pStyle w:val="ListBullet"/>
       </w:pPr>
       <w:r>
-        <w:t>**Emerging Markets**: India all-time records, broad emerging market strength</w:t>
-      </w:r>
-    </w:p>
-    <w:p/>
-    <w:p>
-      <w:r>
-        <w:rPr>
-          <w:b/>
-          <w:sz w:val="22"/>
-        </w:rPr>
-        <w:t>Guidance Beats:</w:t>
+        <w:t>Customer satisfaction: 98-99% across product lines</w:t>
       </w:r>
     </w:p>
     <w:p>
@@ -668,15 +436,7 @@
         <w:pStyle w:val="ListBullet"/>
       </w:pPr>
       <w:r>
-        <w:t>Q4 revenue guidance acceleration to double-digits</w:t>
-      </w:r>
-    </w:p>
-    <w:p>
-      <w:pPr>
-        <w:pStyle w:val="ListBullet"/>
-      </w:pPr>
-      <w:r>
-        <w:t>Gross margin consistently at/above guidance ranges</w:t>
+        <w:t>Installed base: 2.5B active devices milestone reached</w:t>
       </w:r>
     </w:p>
     <w:p/>
@@ -687,7 +447,7 @@
           <w:color w:val="003366"/>
           <w:sz w:val="24"/>
         </w:rPr>
-        <w:t>5. NEGATIVE HIGHLIGHTS / RED FLAGS</w:t>
+        <w:t>NEGATIVE HIGHLIGHTS / RED FLAGS</w:t>
       </w:r>
     </w:p>
     <w:p/>
@@ -695,9 +455,8 @@
       <w:r>
         <w:rPr>
           <w:b/>
-          <w:sz w:val="22"/>
         </w:rPr>
-        <w:t>Persistent Challenges:</w:t>
+        <w:t>Supply Chain Constraints:</w:t>
       </w:r>
     </w:p>
     <w:p>
@@ -705,7 +464,7 @@
         <w:pStyle w:val="ListBullet"/>
       </w:pPr>
       <w:r>
-        <w:t>**China Weakness**: Down 11% in Q1, down 4% in Q4 (though improving)</w:t>
+        <w:t>Constrained on "several iPhone 17 models" with no timeline for resolution</w:t>
       </w:r>
     </w:p>
     <w:p>
@@ -713,7 +472,7 @@
         <w:pStyle w:val="ListBullet"/>
       </w:pPr>
       <w:r>
-        <w:t>**Tariff Costs**: $800M→$1.1B→$1.4B escalating impact</w:t>
+        <w:t>Advanced node (3nm) capacity limitations affecting production</w:t>
       </w:r>
     </w:p>
     <w:p>
@@ -721,7 +480,16 @@
         <w:pStyle w:val="ListBullet"/>
       </w:pPr>
       <w:r>
-        <w:t>**Supply Constraints**: Production challenges on multiple iPhone models</w:t>
+        <w:t>Memory cost inflation becoming more significant headwind</w:t>
+      </w:r>
+    </w:p>
+    <w:p/>
+    <w:p>
+      <w:r>
+        <w:rPr>
+          <w:b/>
+        </w:rPr>
+        <w:t>Margin Pressure Points:</w:t>
       </w:r>
     </w:p>
     <w:p>
@@ -729,7 +497,7 @@
         <w:pStyle w:val="ListBullet"/>
       </w:pPr>
       <w:r>
-        <w:t>**AI Delays**: Personalized Siri features delayed multiple times across quarters</w:t>
+        <w:t>OpEx growing faster than revenue (19% YoY increase)</w:t>
       </w:r>
     </w:p>
     <w:p>
@@ -737,17 +505,7 @@
         <w:pStyle w:val="ListBullet"/>
       </w:pPr>
       <w:r>
-        <w:t>**Macro Sensitivity**: Consistent hedging about macroeconomic conditions</w:t>
-      </w:r>
-    </w:p>
-    <w:p/>
-    <w:p>
-      <w:r>
-        <w:rPr>
-          <w:b/>
-          <w:sz w:val="22"/>
-        </w:rPr>
-        <w:t>Sequential Pressures:</w:t>
+        <w:t>Memory inflation impact expected to worsen in Q2 2026</w:t>
       </w:r>
     </w:p>
     <w:p>
@@ -755,15 +513,7 @@
         <w:pStyle w:val="ListBullet"/>
       </w:pPr>
       <w:r>
-        <w:t>**Wearables Category**: Consistent weakness across multiple quarters</w:t>
-      </w:r>
-    </w:p>
-    <w:p>
-      <w:pPr>
-        <w:pStyle w:val="ListBullet"/>
-      </w:pPr>
-      <w:r>
-        <w:t>**Foreign Exchange**: Persistent 2+ percentage point headwinds</w:t>
+        <w:t>Tariff costs increasing ($1.1B to $1.4B quarterly)</w:t>
       </w:r>
     </w:p>
     <w:p/>
@@ -774,7 +524,7 @@
           <w:color w:val="003366"/>
           <w:sz w:val="24"/>
         </w:rPr>
-        <w:t>6. QUARTER-OVER-QUARTER CHANGES</w:t>
+        <w:t>Q&amp;A SESSION DEEP DIVE (Critical - Unscripted Insights)</w:t>
       </w:r>
     </w:p>
     <w:p/>
@@ -782,9 +532,13 @@
       <w:r>
         <w:rPr>
           <w:b/>
-          <w:sz w:val="22"/>
         </w:rPr>
-        <w:t>NEW This Quarter (Q4 2025):</w:t>
+        <w:t>Memory Cost Evasiveness:</w:t>
+      </w:r>
+    </w:p>
+    <w:p>
+      <w:r>
+        <w:t>When pressed by analysts on memory pricing strategies, Cook repeatedly dodged specifics:</w:t>
       </w:r>
     </w:p>
     <w:p>
@@ -792,7 +546,7 @@
         <w:pStyle w:val="ListBullet"/>
       </w:pPr>
       <w:r>
-        <w:t>**Liquid Glass Design**: First unified design across all platforms</w:t>
+        <w:t>Wamsi Mohan (Q1): "Would pricing be a lever?" Cook: "I wouldn't want to speculate on that one"</w:t>
       </w:r>
     </w:p>
     <w:p>
@@ -800,7 +554,25 @@
         <w:pStyle w:val="ListBullet"/>
       </w:pPr>
       <w:r>
-        <w:t>**M5 Chip Launch**: Major silicon advancement with 3.5x faster AI performance</w:t>
+        <w:t>David Locke: Asked about range of options for memory costs. Cook: "It's a range, and so I don't want to get more specific than that"</w:t>
+      </w:r>
+    </w:p>
+    <w:p/>
+    <w:p>
+      <w:r>
+        <w:rPr>
+          <w:b/>
+        </w:rPr>
+        <w:t>This evasiveness suggests Apple may be considering price increases - a major strategic shift.</w:t>
+      </w:r>
+    </w:p>
+    <w:p/>
+    <w:p>
+      <w:r>
+        <w:rPr>
+          <w:b/>
+        </w:rPr>
+        <w:t>Supply Constraint Contradictions:</w:t>
       </w:r>
     </w:p>
     <w:p>
@@ -808,7 +580,7 @@
         <w:pStyle w:val="ListBullet"/>
       </w:pPr>
       <w:r>
-        <w:t>**iPhone Air**: New ultra-thin form factor introduction</w:t>
+        <w:t>Q4 2025: Cook blamed constraints on "calling the wrong number" of iPhone 16s to manufacture</w:t>
       </w:r>
     </w:p>
     <w:p>
@@ -816,7 +588,58 @@
         <w:pStyle w:val="ListBullet"/>
       </w:pPr>
       <w:r>
-        <w:t>**Apple Manufacturing Academy**: Detroit facility opening</w:t>
+        <w:t>Q1 2026: Shifted blame to "advanced node capacity" limitations and "less flexibility in supply chain"</w:t>
+      </w:r>
+    </w:p>
+    <w:p/>
+    <w:p>
+      <w:r>
+        <w:rPr>
+          <w:b/>
+        </w:rPr>
+        <w:t>This narrative change suggests deeper structural supply issues than initially acknowledged.</w:t>
+      </w:r>
+    </w:p>
+    <w:p/>
+    <w:p>
+      <w:r>
+        <w:rPr>
+          <w:b/>
+        </w:rPr>
+        <w:t>AI Monetization Vagueness:</w:t>
+      </w:r>
+    </w:p>
+    <w:p>
+      <w:r>
+        <w:t>Erik Woodring (Q1) pressed on AI revenue upside: "How do you monetize AI?"</w:t>
+      </w:r>
+    </w:p>
+    <w:p>
+      <w:r>
+        <w:t>Cook gave non-answer: "it creates great value, and that opens up a range of opportunities"</w:t>
+      </w:r>
+    </w:p>
+    <w:p/>
+    <w:p>
+      <w:r>
+        <w:rPr>
+          <w:b/>
+        </w:rPr>
+        <w:t>Management clearly hasn't figured out direct AI monetization, concerning given massive R&amp;D investment.</w:t>
+      </w:r>
+    </w:p>
+    <w:p/>
+    <w:p>
+      <w:r>
+        <w:rPr>
+          <w:b/>
+        </w:rPr>
+        <w:t>Google Partnership Defensiveness:</w:t>
+      </w:r>
+    </w:p>
+    <w:p>
+      <w:r>
+        <w:t>Multiple analysts probed the Google AI partnership:</w:t>
       </w:r>
     </w:p>
     <w:p>
@@ -824,7 +647,15 @@
         <w:pStyle w:val="ListBullet"/>
       </w:pPr>
       <w:r>
-        <w:t>**F1 Partnership**: Major sports content deal</w:t>
+        <w:t>Ben Reitzes asked about revenue sharing details: Cook: "we're not releasing the details"</w:t>
+      </w:r>
+    </w:p>
+    <w:p>
+      <w:pPr>
+        <w:pStyle w:val="ListBullet"/>
+      </w:pPr>
+      <w:r>
+        <w:t>Cook emphasized it's a "collaboration" not integration, suggesting defensive positioning</w:t>
       </w:r>
     </w:p>
     <w:p/>
@@ -832,9 +663,22 @@
       <w:r>
         <w:rPr>
           <w:b/>
-          <w:sz w:val="22"/>
         </w:rPr>
-        <w:t>AVOIDING Previous Topics:</w:t>
+        <w:t>The secrecy around this partnership suggests either unfavorable terms for Apple or strategic uncertainty.</w:t>
+      </w:r>
+    </w:p>
+    <w:p/>
+    <w:p>
+      <w:r>
+        <w:rPr>
+          <w:b/>
+        </w:rPr>
+        <w:t>China Recovery Skepticism:</w:t>
+      </w:r>
+    </w:p>
+    <w:p>
+      <w:r>
+        <w:t>Analysts repeatedly questioned China sustainability:</w:t>
       </w:r>
     </w:p>
     <w:p>
@@ -842,7 +686,7 @@
         <w:pStyle w:val="ListBullet"/>
       </w:pPr>
       <w:r>
-        <w:t>**Reduced emphasis** on regulatory challenges (Epic, Google cases)</w:t>
+        <w:t>Q4: Cook admitted majority of decline was supply-driven</w:t>
       </w:r>
     </w:p>
     <w:p>
@@ -850,15 +694,7 @@
         <w:pStyle w:val="ListBullet"/>
       </w:pPr>
       <w:r>
-        <w:t>**Less detailed** tariff impact discussions (more confident in mitigation)</w:t>
-      </w:r>
-    </w:p>
-    <w:p>
-      <w:pPr>
-        <w:pStyle w:val="ListBullet"/>
-      </w:pPr>
-      <w:r>
-        <w:t>**Minimal mention** of supply chain diversification specifics</w:t>
+        <w:t>Q1: When pressed on durability, Cook focused on "product strength" rather than market dynamics</w:t>
       </w:r>
     </w:p>
     <w:p/>
@@ -866,33 +702,8 @@
       <w:r>
         <w:rPr>
           <w:b/>
-          <w:sz w:val="22"/>
         </w:rPr>
-        <w:t>Strategic Pivots:</w:t>
-      </w:r>
-    </w:p>
-    <w:p>
-      <w:pPr>
-        <w:pStyle w:val="ListBullet"/>
-      </w:pPr>
-      <w:r>
-        <w:t>**AI Investment**: From cautious rollout to aggressive investment</w:t>
-      </w:r>
-    </w:p>
-    <w:p>
-      <w:pPr>
-        <w:pStyle w:val="ListBullet"/>
-      </w:pPr>
-      <w:r>
-        <w:t>**Geographic Strategy**: Increased confidence in China recovery</w:t>
-      </w:r>
-    </w:p>
-    <w:p>
-      <w:pPr>
-        <w:pStyle w:val="ListBullet"/>
-      </w:pPr>
-      <w:r>
-        <w:t>**Supply Chain**: From defensive positioning to confident demand management</w:t>
+        <w:t>Management deflecting suggests China recovery may be more supply-driven than demand-driven.</w:t>
       </w:r>
     </w:p>
     <w:p/>
@@ -903,7 +714,7 @@
           <w:color w:val="003366"/>
           <w:sz w:val="24"/>
         </w:rPr>
-        <w:t>7. INVESTMENT IMPLICATIONS</w:t>
+        <w:t>QUARTER-OVER-QUARTER CHANGES</w:t>
       </w:r>
     </w:p>
     <w:p/>
@@ -911,9 +722,191 @@
       <w:r>
         <w:rPr>
           <w:b/>
-          <w:sz w:val="22"/>
         </w:rPr>
-        <w:t>BULL CASE STRENGTHENING:</w:t>
+        <w:t>New This Quarter:</w:t>
+      </w:r>
+    </w:p>
+    <w:p>
+      <w:pPr>
+        <w:pStyle w:val="ListBullet"/>
+      </w:pPr>
+      <w:r>
+        <w:t>Google AI partnership announcement (major strategic shift)</w:t>
+      </w:r>
+    </w:p>
+    <w:p>
+      <w:pPr>
+        <w:pStyle w:val="ListBullet"/>
+      </w:pPr>
+      <w:r>
+        <w:t>Explicit memory cost inflation warnings</w:t>
+      </w:r>
+    </w:p>
+    <w:p>
+      <w:pPr>
+        <w:pStyle w:val="ListBullet"/>
+      </w:pPr>
+      <w:r>
+        <w:t>Supply constraint severity escalation</w:t>
+      </w:r>
+    </w:p>
+    <w:p>
+      <w:pPr>
+        <w:pStyle w:val="ListBullet"/>
+      </w:pPr>
+      <w:r>
+        <w:t>2.5B device milestone marketing push</w:t>
+      </w:r>
+    </w:p>
+    <w:p/>
+    <w:p>
+      <w:r>
+        <w:rPr>
+          <w:b/>
+        </w:rPr>
+        <w:t>Topics Avoided:</w:t>
+      </w:r>
+    </w:p>
+    <w:p>
+      <w:pPr>
+        <w:pStyle w:val="ListBullet"/>
+      </w:pPr>
+      <w:r>
+        <w:t>App Store growth deceleration (deflected in Q1)</w:t>
+      </w:r>
+    </w:p>
+    <w:p>
+      <w:pPr>
+        <w:pStyle w:val="ListBullet"/>
+      </w:pPr>
+      <w:r>
+        <w:t>Specific AI adoption metrics beyond generic "majority of users"</w:t>
+      </w:r>
+    </w:p>
+    <w:p>
+      <w:pPr>
+        <w:pStyle w:val="ListBullet"/>
+      </w:pPr>
+      <w:r>
+        <w:t>Long-term margin outlook beyond current quarter</w:t>
+      </w:r>
+    </w:p>
+    <w:p/>
+    <w:p>
+      <w:r>
+        <w:rPr>
+          <w:b/>
+          <w:color w:val="003366"/>
+          <w:sz w:val="24"/>
+        </w:rPr>
+        <w:t>INVESTMENT IMPLICATIONS</w:t>
+      </w:r>
+    </w:p>
+    <w:p/>
+    <w:p>
+      <w:r>
+        <w:rPr>
+          <w:b/>
+        </w:rPr>
+        <w:t>Bull Case:</w:t>
+      </w:r>
+    </w:p>
+    <w:p>
+      <w:pPr>
+        <w:pStyle w:val="ListBullet"/>
+      </w:pPr>
+      <w:r>
+        <w:t>iPhone super-cycle appears real with 23% growth</w:t>
+      </w:r>
+    </w:p>
+    <w:p>
+      <w:pPr>
+        <w:pStyle w:val="ListBullet"/>
+      </w:pPr>
+      <w:r>
+        <w:t>China recovery momentum building (+38% vs -4%)</w:t>
+      </w:r>
+    </w:p>
+    <w:p>
+      <w:pPr>
+        <w:pStyle w:val="ListBullet"/>
+      </w:pPr>
+      <w:r>
+        <w:t>Services business reaccelerating (15% growth)</w:t>
+      </w:r>
+    </w:p>
+    <w:p>
+      <w:pPr>
+        <w:pStyle w:val="ListBullet"/>
+      </w:pPr>
+      <w:r>
+        <w:t>Market share gains confirmed across regions</w:t>
+      </w:r>
+    </w:p>
+    <w:p>
+      <w:pPr>
+        <w:pStyle w:val="ListBullet"/>
+      </w:pPr>
+      <w:r>
+        <w:t>Margin resilience despite cost inflation</w:t>
+      </w:r>
+    </w:p>
+    <w:p/>
+    <w:p>
+      <w:r>
+        <w:rPr>
+          <w:b/>
+        </w:rPr>
+        <w:t>Bear Case:</w:t>
+      </w:r>
+    </w:p>
+    <w:p>
+      <w:pPr>
+        <w:pStyle w:val="ListBullet"/>
+      </w:pPr>
+      <w:r>
+        <w:t>Supply constraints may persist longer than expected</w:t>
+      </w:r>
+    </w:p>
+    <w:p>
+      <w:pPr>
+        <w:pStyle w:val="ListBullet"/>
+      </w:pPr>
+      <w:r>
+        <w:t>Memory cost inflation could pressure margins significantly</w:t>
+      </w:r>
+    </w:p>
+    <w:p>
+      <w:pPr>
+        <w:pStyle w:val="ListBullet"/>
+      </w:pPr>
+      <w:r>
+        <w:t>AI monetization strategy still unclear despite massive investment</w:t>
+      </w:r>
+    </w:p>
+    <w:p>
+      <w:pPr>
+        <w:pStyle w:val="ListBullet"/>
+      </w:pPr>
+      <w:r>
+        <w:t>Google partnership suggests internal AI capabilities lagging</w:t>
+      </w:r>
+    </w:p>
+    <w:p>
+      <w:pPr>
+        <w:pStyle w:val="ListBullet"/>
+      </w:pPr>
+      <w:r>
+        <w:t>OpEx growth outpacing revenue growth trend</w:t>
+      </w:r>
+    </w:p>
+    <w:p/>
+    <w:p>
+      <w:r>
+        <w:rPr>
+          <w:b/>
+        </w:rPr>
+        <w:t>Key Debates:</w:t>
       </w:r>
     </w:p>
     <w:p>
@@ -923,7 +916,7 @@
           <w:color w:val="0066CC"/>
           <w:sz w:val="24"/>
         </w:rPr>
-        <w:t>1. **AI Cycle Accelerating**: Clear evidence Apple Intelligence driving upgrades</w:t>
+        <w:t>1. **Sustainability:** Is iPhone growth sustainable or one-time upgrade cycle?</w:t>
       </w:r>
     </w:p>
     <w:p>
@@ -933,7 +926,7 @@
           <w:color w:val="0066CC"/>
           <w:sz w:val="24"/>
         </w:rPr>
-        <w:t>2. **Guidance Inflection**: Strongest forward guidance trajectory in the period</w:t>
+        <w:t>2. **Margins:** Can Apple maintain 48%+ margins with memory inflation?</w:t>
       </w:r>
     </w:p>
     <w:p>
@@ -943,7 +936,7 @@
           <w:color w:val="0066CC"/>
           <w:sz w:val="24"/>
         </w:rPr>
-        <w:t>3. **Supply/Demand Imbalance**: Constraints indicate robust underlying demand</w:t>
+        <w:t>3. **AI Strategy:** Will Google partnership accelerate or indicate weakness?</w:t>
       </w:r>
     </w:p>
     <w:p>
@@ -953,77 +946,7 @@
           <w:color w:val="0066CC"/>
           <w:sz w:val="24"/>
         </w:rPr>
-        <w:t>4. **Services Momentum**: $100B+ annual run rate with margin expansion</w:t>
-      </w:r>
-    </w:p>
-    <w:p>
-      <w:r>
-        <w:rPr>
-          <w:b/>
-          <w:color w:val="0066CC"/>
-          <w:sz w:val="24"/>
-        </w:rPr>
-        <w:t>5. **China Recovery**: Management confident on return to growth</w:t>
-      </w:r>
-    </w:p>
-    <w:p>
-      <w:r>
-        <w:rPr>
-          <w:b/>
-          <w:color w:val="0066CC"/>
-          <w:sz w:val="24"/>
-        </w:rPr>
-        <w:t>6. **Premium Mix**: Strong Pro model demand supporting margins</w:t>
-      </w:r>
-    </w:p>
-    <w:p/>
-    <w:p>
-      <w:r>
-        <w:rPr>
-          <w:b/>
-          <w:sz w:val="22"/>
-        </w:rPr>
-        <w:t>BEAR CASE DIMINISHING:</w:t>
-      </w:r>
-    </w:p>
-    <w:p>
-      <w:r>
-        <w:rPr>
-          <w:b/>
-          <w:color w:val="0066CC"/>
-          <w:sz w:val="24"/>
-        </w:rPr>
-        <w:t>1. **Tariff Impact**: While increasing, better managed and offset by optimization</w:t>
-      </w:r>
-    </w:p>
-    <w:p>
-      <w:r>
-        <w:rPr>
-          <w:b/>
-          <w:color w:val="0066CC"/>
-          <w:sz w:val="24"/>
-        </w:rPr>
-        <w:t>2. **Competition**: iPhone gaining share in key markets (China urban, global)</w:t>
-      </w:r>
-    </w:p>
-    <w:p>
-      <w:r>
-        <w:rPr>
-          <w:b/>
-          <w:color w:val="0066CC"/>
-          <w:sz w:val="24"/>
-        </w:rPr>
-        <w:t>3. **AI Delays**: Core features delivered, personalized Siri delay less critical</w:t>
-      </w:r>
-    </w:p>
-    <w:p/>
-    <w:p>
-      <w:r>
-        <w:rPr>
-          <w:b/>
-          <w:sz w:val="22"/>
-        </w:rPr>
-        <w:t>KEY DEBATES FOR INVESTORS:</w:t>
+        <w:t>4. **China:** Is recovery structural or cyclical?</w:t>
       </w:r>
     </w:p>
     <w:p/>
@@ -1032,10 +955,7 @@
         <w:rPr>
           <w:b/>
         </w:rPr>
-        <w:t>1. AI Monetization Timeline</w:t>
-      </w:r>
-      <w:r>
-        <w:t>:</w:t>
+        <w:t>What to Watch:</w:t>
       </w:r>
     </w:p>
     <w:p>
@@ -1043,7 +963,7 @@
         <w:pStyle w:val="ListBullet"/>
       </w:pPr>
       <w:r>
-        <w:t>Apple Intelligence driving hardware upgrades ✓</w:t>
+        <w:t>Q2 2026 margin performance with memory cost impact</w:t>
       </w:r>
     </w:p>
     <w:p>
@@ -1051,7 +971,7 @@
         <w:pStyle w:val="ListBullet"/>
       </w:pPr>
       <w:r>
-        <w:t>Services monetization opportunity ahead</w:t>
+        <w:t>Supply constraint resolution timeline</w:t>
       </w:r>
     </w:p>
     <w:p>
@@ -1059,7 +979,23 @@
         <w:pStyle w:val="ListBullet"/>
       </w:pPr>
       <w:r>
-        <w:t>Competitive positioning vs. ChatGPT/others</w:t>
+        <w:t>AI feature adoption metrics</w:t>
+      </w:r>
+    </w:p>
+    <w:p>
+      <w:pPr>
+        <w:pStyle w:val="ListBullet"/>
+      </w:pPr>
+      <w:r>
+        <w:t>China growth trajectory sustainability</w:t>
+      </w:r>
+    </w:p>
+    <w:p>
+      <w:pPr>
+        <w:pStyle w:val="ListBullet"/>
+      </w:pPr>
+      <w:r>
+        <w:t>Services growth maintenance at 14-15%</w:t>
       </w:r>
     </w:p>
     <w:p/>
@@ -1068,141 +1004,10 @@
         <w:rPr>
           <w:b/>
         </w:rPr>
-        <w:t>2. China Recovery Sustainability</w:t>
+        <w:t>Investment Recommendation:</w:t>
       </w:r>
       <w:r>
-        <w:t>:</w:t>
-      </w:r>
-    </w:p>
-    <w:p>
-      <w:pPr>
-        <w:pStyle w:val="ListBullet"/>
-      </w:pPr>
-      <w:r>
-        <w:t>Government subsidies providing tailwind</w:t>
-      </w:r>
-    </w:p>
-    <w:p>
-      <w:pPr>
-        <w:pStyle w:val="ListBullet"/>
-      </w:pPr>
-      <w:r>
-        <w:t>Competitive pressure from local brands</w:t>
-      </w:r>
-    </w:p>
-    <w:p>
-      <w:pPr>
-        <w:pStyle w:val="ListBullet"/>
-      </w:pPr>
-      <w:r>
-        <w:t>Apple Intelligence rollout timing critical</w:t>
-      </w:r>
-    </w:p>
-    <w:p/>
-    <w:p>
-      <w:r>
-        <w:rPr>
-          <w:b/>
-        </w:rPr>
-        <w:t>3. Margin Trajectory</w:t>
-      </w:r>
-      <w:r>
-        <w:t>:</w:t>
-      </w:r>
-    </w:p>
-    <w:p>
-      <w:pPr>
-        <w:pStyle w:val="ListBullet"/>
-      </w:pPr>
-      <w:r>
-        <w:t>Services mix improving margins</w:t>
-      </w:r>
-    </w:p>
-    <w:p>
-      <w:pPr>
-        <w:pStyle w:val="ListBullet"/>
-      </w:pPr>
-      <w:r>
-        <w:t>Premium product mix benefits</w:t>
-      </w:r>
-    </w:p>
-    <w:p>
-      <w:pPr>
-        <w:pStyle w:val="ListBullet"/>
-      </w:pPr>
-      <w:r>
-        <w:t>Tariff/input cost pressures offsetting</w:t>
-      </w:r>
-    </w:p>
-    <w:p/>
-    <w:p>
-      <w:r>
-        <w:rPr>
-          <w:b/>
-          <w:sz w:val="22"/>
-        </w:rPr>
-        <w:t>WHAT TO WATCH:</w:t>
-      </w:r>
-    </w:p>
-    <w:p>
-      <w:pPr>
-        <w:pStyle w:val="ListBullet"/>
-      </w:pPr>
-      <w:r>
-        <w:t>**December Quarter Results**: Will validate "best ever" guidance</w:t>
-      </w:r>
-    </w:p>
-    <w:p>
-      <w:pPr>
-        <w:pStyle w:val="ListBullet"/>
-      </w:pPr>
-      <w:r>
-        <w:t>**AI Feature Rollouts**: Personalized Siri launch timing and adoption</w:t>
-      </w:r>
-    </w:p>
-    <w:p>
-      <w:pPr>
-        <w:pStyle w:val="ListBullet"/>
-      </w:pPr>
-      <w:r>
-        <w:t>**China Trajectory**: Subsidy impact and market share trends</w:t>
-      </w:r>
-    </w:p>
-    <w:p>
-      <w:pPr>
-        <w:pStyle w:val="ListBullet"/>
-      </w:pPr>
-      <w:r>
-        <w:t>**Supply Constraint Resolution**: Production ramp success</w:t>
-      </w:r>
-    </w:p>
-    <w:p>
-      <w:pPr>
-        <w:pStyle w:val="ListBullet"/>
-      </w:pPr>
-      <w:r>
-        <w:t>**Services Growth**: Sustainability above $100B annual rate</w:t>
-      </w:r>
-    </w:p>
-    <w:p/>
-    <w:p>
-      <w:r>
-        <w:rPr>
-          <w:b/>
-          <w:sz w:val="22"/>
-        </w:rPr>
-        <w:t>INVESTMENT RECOMMENDATION:</w:t>
-      </w:r>
-    </w:p>
-    <w:p>
-      <w:r>
-        <w:rPr>
-          <w:b/>
-        </w:rPr>
-        <w:t>Increasingly Positive Trajectory</w:t>
-      </w:r>
-      <w:r>
-        <w:t xml:space="preserve"> - Management tone, guidance acceleration, and demand indicators suggest Apple is entering a stronger growth phase driven by AI cycle and emerging market expansion, despite persistent macro/geopolitical challenges.</w:t>
+        <w:t xml:space="preserve"> The dramatic improvement in fundamentals and management confidence suggests a genuine iPhone super-cycle, but supply constraints and margin pressures create near-term execution risk. The Q&amp;A revealed management uncertainty around key strategic questions that could impact long-term value creation.</w:t>
       </w:r>
     </w:p>
     <w:p/>

</xml_diff>